<commit_message>
updated deployment steps doc
</commit_message>
<xml_diff>
--- a/Execution_Steps_Document.docx
+++ b/Execution_Steps_Document.docx
@@ -12,12 +12,12 @@
           <wp:inline distB="114300" distT="114300" distL="114300" distR="114300">
             <wp:extent cx="5731200" cy="3009900"/>
             <wp:effectExtent b="0" l="0" r="0" t="0"/>
-            <wp:docPr id="5" name="image2.png"/>
+            <wp:docPr id="5" name="image1.png"/>
             <a:graphic>
               <a:graphicData uri="http://schemas.openxmlformats.org/drawingml/2006/picture">
                 <pic:pic>
                   <pic:nvPicPr>
-                    <pic:cNvPr id="0" name="image2.png"/>
+                    <pic:cNvPr id="0" name="image1.png"/>
                     <pic:cNvPicPr preferRelativeResize="0"/>
                   </pic:nvPicPr>
                   <pic:blipFill>
@@ -165,12 +165,12 @@
           <wp:inline distB="114300" distT="114300" distL="114300" distR="114300">
             <wp:extent cx="5731200" cy="3009900"/>
             <wp:effectExtent b="0" l="0" r="0" t="0"/>
-            <wp:docPr id="4" name="image2.png"/>
+            <wp:docPr id="4" name="image1.png"/>
             <a:graphic>
               <a:graphicData uri="http://schemas.openxmlformats.org/drawingml/2006/picture">
                 <pic:pic>
                   <pic:nvPicPr>
-                    <pic:cNvPr id="0" name="image2.png"/>
+                    <pic:cNvPr id="0" name="image1.png"/>
                     <pic:cNvPicPr preferRelativeResize="0"/>
                   </pic:nvPicPr>
                   <pic:blipFill>
@@ -288,12 +288,12 @@
           <wp:inline distB="114300" distT="114300" distL="114300" distR="114300">
             <wp:extent cx="5731200" cy="2984500"/>
             <wp:effectExtent b="0" l="0" r="0" t="0"/>
-            <wp:docPr id="18" name="image1.png"/>
+            <wp:docPr id="18" name="image2.png"/>
             <a:graphic>
               <a:graphicData uri="http://schemas.openxmlformats.org/drawingml/2006/picture">
                 <pic:pic>
                   <pic:nvPicPr>
-                    <pic:cNvPr id="0" name="image1.png"/>
+                    <pic:cNvPr id="0" name="image2.png"/>
                     <pic:cNvPicPr preferRelativeResize="0"/>
                   </pic:nvPicPr>
                   <pic:blipFill>
@@ -363,12 +363,12 @@
           <wp:inline distB="114300" distT="114300" distL="114300" distR="114300">
             <wp:extent cx="5731200" cy="3035300"/>
             <wp:effectExtent b="0" l="0" r="0" t="0"/>
-            <wp:docPr id="24" name="image22.png"/>
+            <wp:docPr id="24" name="image18.png"/>
             <a:graphic>
               <a:graphicData uri="http://schemas.openxmlformats.org/drawingml/2006/picture">
                 <pic:pic>
                   <pic:nvPicPr>
-                    <pic:cNvPr id="0" name="image22.png"/>
+                    <pic:cNvPr id="0" name="image18.png"/>
                     <pic:cNvPicPr preferRelativeResize="0"/>
                   </pic:nvPicPr>
                   <pic:blipFill>
@@ -506,12 +506,12 @@
           <wp:inline distB="114300" distT="114300" distL="114300" distR="114300">
             <wp:extent cx="5731200" cy="1016000"/>
             <wp:effectExtent b="0" l="0" r="0" t="0"/>
-            <wp:docPr id="15" name="image17.png"/>
+            <wp:docPr id="15" name="image10.png"/>
             <a:graphic>
               <a:graphicData uri="http://schemas.openxmlformats.org/drawingml/2006/picture">
                 <pic:pic>
                   <pic:nvPicPr>
-                    <pic:cNvPr id="0" name="image17.png"/>
+                    <pic:cNvPr id="0" name="image10.png"/>
                     <pic:cNvPicPr preferRelativeResize="0"/>
                   </pic:nvPicPr>
                   <pic:blipFill>
@@ -571,12 +571,12 @@
           <wp:inline distB="114300" distT="114300" distL="114300" distR="114300">
             <wp:extent cx="5731200" cy="2743200"/>
             <wp:effectExtent b="0" l="0" r="0" t="0"/>
-            <wp:docPr id="1" name="image15.png"/>
+            <wp:docPr id="1" name="image16.png"/>
             <a:graphic>
               <a:graphicData uri="http://schemas.openxmlformats.org/drawingml/2006/picture">
                 <pic:pic>
                   <pic:nvPicPr>
-                    <pic:cNvPr id="0" name="image15.png"/>
+                    <pic:cNvPr id="0" name="image16.png"/>
                     <pic:cNvPicPr preferRelativeResize="0"/>
                   </pic:nvPicPr>
                   <pic:blipFill>
@@ -721,12 +721,12 @@
           <wp:inline distB="114300" distT="114300" distL="114300" distR="114300">
             <wp:extent cx="5731200" cy="1841500"/>
             <wp:effectExtent b="0" l="0" r="0" t="0"/>
-            <wp:docPr id="22" name="image25.png"/>
+            <wp:docPr id="22" name="image22.png"/>
             <a:graphic>
               <a:graphicData uri="http://schemas.openxmlformats.org/drawingml/2006/picture">
                 <pic:pic>
                   <pic:nvPicPr>
-                    <pic:cNvPr id="0" name="image25.png"/>
+                    <pic:cNvPr id="0" name="image22.png"/>
                     <pic:cNvPicPr preferRelativeResize="0"/>
                   </pic:nvPicPr>
                   <pic:blipFill>
@@ -776,12 +776,12 @@
           <wp:inline distB="114300" distT="114300" distL="114300" distR="114300">
             <wp:extent cx="5731200" cy="1257300"/>
             <wp:effectExtent b="0" l="0" r="0" t="0"/>
-            <wp:docPr id="20" name="image11.png"/>
+            <wp:docPr id="20" name="image19.png"/>
             <a:graphic>
               <a:graphicData uri="http://schemas.openxmlformats.org/drawingml/2006/picture">
                 <pic:pic>
                   <pic:nvPicPr>
-                    <pic:cNvPr id="0" name="image11.png"/>
+                    <pic:cNvPr id="0" name="image19.png"/>
                     <pic:cNvPicPr preferRelativeResize="0"/>
                   </pic:nvPicPr>
                   <pic:blipFill>
@@ -841,12 +841,12 @@
           <wp:inline distB="114300" distT="114300" distL="114300" distR="114300">
             <wp:extent cx="5731200" cy="787400"/>
             <wp:effectExtent b="0" l="0" r="0" t="0"/>
-            <wp:docPr id="13" name="image14.png"/>
+            <wp:docPr id="13" name="image8.png"/>
             <a:graphic>
               <a:graphicData uri="http://schemas.openxmlformats.org/drawingml/2006/picture">
                 <pic:pic>
                   <pic:nvPicPr>
-                    <pic:cNvPr id="0" name="image14.png"/>
+                    <pic:cNvPr id="0" name="image8.png"/>
                     <pic:cNvPicPr preferRelativeResize="0"/>
                   </pic:nvPicPr>
                   <pic:blipFill>
@@ -1043,12 +1043,12 @@
           <wp:inline distB="114300" distT="114300" distL="114300" distR="114300">
             <wp:extent cx="5731200" cy="1917700"/>
             <wp:effectExtent b="0" l="0" r="0" t="0"/>
-            <wp:docPr id="12" name="image9.png"/>
+            <wp:docPr id="12" name="image3.png"/>
             <a:graphic>
               <a:graphicData uri="http://schemas.openxmlformats.org/drawingml/2006/picture">
                 <pic:pic>
                   <pic:nvPicPr>
-                    <pic:cNvPr id="0" name="image9.png"/>
+                    <pic:cNvPr id="0" name="image3.png"/>
                     <pic:cNvPicPr preferRelativeResize="0"/>
                   </pic:nvPicPr>
                   <pic:blipFill>
@@ -1156,12 +1156,12 @@
           <wp:inline distB="114300" distT="114300" distL="114300" distR="114300">
             <wp:extent cx="5731200" cy="952500"/>
             <wp:effectExtent b="0" l="0" r="0" t="0"/>
-            <wp:docPr id="21" name="image20.png"/>
+            <wp:docPr id="21" name="image26.png"/>
             <a:graphic>
               <a:graphicData uri="http://schemas.openxmlformats.org/drawingml/2006/picture">
                 <pic:pic>
                   <pic:nvPicPr>
-                    <pic:cNvPr id="0" name="image20.png"/>
+                    <pic:cNvPr id="0" name="image26.png"/>
                     <pic:cNvPicPr preferRelativeResize="0"/>
                   </pic:nvPicPr>
                   <pic:blipFill>
@@ -1241,12 +1241,12 @@
           <wp:inline distB="114300" distT="114300" distL="114300" distR="114300">
             <wp:extent cx="5731200" cy="2603500"/>
             <wp:effectExtent b="0" l="0" r="0" t="0"/>
-            <wp:docPr id="27" name="image23.png"/>
+            <wp:docPr id="27" name="image28.png"/>
             <a:graphic>
               <a:graphicData uri="http://schemas.openxmlformats.org/drawingml/2006/picture">
                 <pic:pic>
                   <pic:nvPicPr>
-                    <pic:cNvPr id="0" name="image23.png"/>
+                    <pic:cNvPr id="0" name="image28.png"/>
                     <pic:cNvPicPr preferRelativeResize="0"/>
                   </pic:nvPicPr>
                   <pic:blipFill>
@@ -1316,12 +1316,12 @@
           <wp:inline distB="114300" distT="114300" distL="114300" distR="114300">
             <wp:extent cx="5731200" cy="2451100"/>
             <wp:effectExtent b="0" l="0" r="0" t="0"/>
-            <wp:docPr id="19" name="image19.png"/>
+            <wp:docPr id="19" name="image20.png"/>
             <a:graphic>
               <a:graphicData uri="http://schemas.openxmlformats.org/drawingml/2006/picture">
                 <pic:pic>
                   <pic:nvPicPr>
-                    <pic:cNvPr id="0" name="image19.png"/>
+                    <pic:cNvPr id="0" name="image20.png"/>
                     <pic:cNvPicPr preferRelativeResize="0"/>
                   </pic:nvPicPr>
                   <pic:blipFill>
@@ -1466,12 +1466,12 @@
           <wp:inline distB="114300" distT="114300" distL="114300" distR="114300">
             <wp:extent cx="5731200" cy="1371600"/>
             <wp:effectExtent b="0" l="0" r="0" t="0"/>
-            <wp:docPr id="7" name="image5.png"/>
+            <wp:docPr id="7" name="image12.png"/>
             <a:graphic>
               <a:graphicData uri="http://schemas.openxmlformats.org/drawingml/2006/picture">
                 <pic:pic>
                   <pic:nvPicPr>
-                    <pic:cNvPr id="0" name="image5.png"/>
+                    <pic:cNvPr id="0" name="image12.png"/>
                     <pic:cNvPicPr preferRelativeResize="0"/>
                   </pic:nvPicPr>
                   <pic:blipFill>
@@ -1541,12 +1541,12 @@
           <wp:inline distB="114300" distT="114300" distL="114300" distR="114300">
             <wp:extent cx="5731200" cy="2260600"/>
             <wp:effectExtent b="0" l="0" r="0" t="0"/>
-            <wp:docPr id="16" name="image4.png"/>
+            <wp:docPr id="16" name="image11.png"/>
             <a:graphic>
               <a:graphicData uri="http://schemas.openxmlformats.org/drawingml/2006/picture">
                 <pic:pic>
                   <pic:nvPicPr>
-                    <pic:cNvPr id="0" name="image4.png"/>
+                    <pic:cNvPr id="0" name="image11.png"/>
                     <pic:cNvPicPr preferRelativeResize="0"/>
                   </pic:nvPicPr>
                   <pic:blipFill>
@@ -1746,12 +1746,12 @@
           <wp:inline distB="114300" distT="114300" distL="114300" distR="114300">
             <wp:extent cx="5731200" cy="2870200"/>
             <wp:effectExtent b="0" l="0" r="0" t="0"/>
-            <wp:docPr id="28" name="image26.png"/>
+            <wp:docPr id="28" name="image23.png"/>
             <a:graphic>
               <a:graphicData uri="http://schemas.openxmlformats.org/drawingml/2006/picture">
                 <pic:pic>
                   <pic:nvPicPr>
-                    <pic:cNvPr id="0" name="image26.png"/>
+                    <pic:cNvPr id="0" name="image23.png"/>
                     <pic:cNvPicPr preferRelativeResize="0"/>
                   </pic:nvPicPr>
                   <pic:blipFill>
@@ -1821,12 +1821,12 @@
           <wp:inline distB="114300" distT="114300" distL="114300" distR="114300">
             <wp:extent cx="5731200" cy="2819400"/>
             <wp:effectExtent b="0" l="0" r="0" t="0"/>
-            <wp:docPr id="2" name="image12.png"/>
+            <wp:docPr id="2" name="image7.png"/>
             <a:graphic>
               <a:graphicData uri="http://schemas.openxmlformats.org/drawingml/2006/picture">
                 <pic:pic>
                   <pic:nvPicPr>
-                    <pic:cNvPr id="0" name="image12.png"/>
+                    <pic:cNvPr id="0" name="image7.png"/>
                     <pic:cNvPicPr preferRelativeResize="0"/>
                   </pic:nvPicPr>
                   <pic:blipFill>
@@ -1924,7 +1924,7 @@
         <w:rPr>
           <w:rtl w:val="0"/>
         </w:rPr>
-        <w:t xml:space="preserve">10. Now coming to the scaling part using spark and creating a glue job ,here are the Glue deployment steps to follow from local aws cli:</w:t>
+        <w:t xml:space="preserve">10. Now coming to the scaling and serverless deployment  using spark and creating a glue job ,here are the  deployment steps to follow from local aws cli:</w:t>
       </w:r>
     </w:p>
     <w:p>
@@ -1993,12 +1993,12 @@
           <wp:inline distB="114300" distT="114300" distL="114300" distR="114300">
             <wp:extent cx="5731200" cy="977900"/>
             <wp:effectExtent b="0" l="0" r="0" t="0"/>
-            <wp:docPr id="14" name="image8.png"/>
+            <wp:docPr id="14" name="image14.png"/>
             <a:graphic>
               <a:graphicData uri="http://schemas.openxmlformats.org/drawingml/2006/picture">
                 <pic:pic>
                   <pic:nvPicPr>
-                    <pic:cNvPr id="0" name="image8.png"/>
+                    <pic:cNvPr id="0" name="image14.png"/>
                     <pic:cNvPicPr preferRelativeResize="0"/>
                   </pic:nvPicPr>
                   <pic:blipFill>
@@ -2146,12 +2146,12 @@
           <wp:inline distB="114300" distT="114300" distL="114300" distR="114300">
             <wp:extent cx="5731200" cy="927100"/>
             <wp:effectExtent b="0" l="0" r="0" t="0"/>
-            <wp:docPr id="17" name="image3.png"/>
+            <wp:docPr id="17" name="image15.png"/>
             <a:graphic>
               <a:graphicData uri="http://schemas.openxmlformats.org/drawingml/2006/picture">
                 <pic:pic>
                   <pic:nvPicPr>
-                    <pic:cNvPr id="0" name="image3.png"/>
+                    <pic:cNvPr id="0" name="image15.png"/>
                     <pic:cNvPicPr preferRelativeResize="0"/>
                   </pic:nvPicPr>
                   <pic:blipFill>
@@ -2262,12 +2262,12 @@
           <wp:inline distB="114300" distT="114300" distL="114300" distR="114300">
             <wp:extent cx="5731200" cy="977900"/>
             <wp:effectExtent b="0" l="0" r="0" t="0"/>
-            <wp:docPr id="8" name="image10.png"/>
+            <wp:docPr id="8" name="image9.png"/>
             <a:graphic>
               <a:graphicData uri="http://schemas.openxmlformats.org/drawingml/2006/picture">
                 <pic:pic>
                   <pic:nvPicPr>
-                    <pic:cNvPr id="0" name="image10.png"/>
+                    <pic:cNvPr id="0" name="image9.png"/>
                     <pic:cNvPicPr preferRelativeResize="0"/>
                   </pic:nvPicPr>
                   <pic:blipFill>
@@ -2327,12 +2327,12 @@
           <wp:inline distB="114300" distT="114300" distL="114300" distR="114300">
             <wp:extent cx="5731200" cy="2819400"/>
             <wp:effectExtent b="0" l="0" r="0" t="0"/>
-            <wp:docPr id="29" name="image27.png"/>
+            <wp:docPr id="29" name="image25.png"/>
             <a:graphic>
               <a:graphicData uri="http://schemas.openxmlformats.org/drawingml/2006/picture">
                 <pic:pic>
                   <pic:nvPicPr>
-                    <pic:cNvPr id="0" name="image27.png"/>
+                    <pic:cNvPr id="0" name="image25.png"/>
                     <pic:cNvPicPr preferRelativeResize="0"/>
                   </pic:nvPicPr>
                   <pic:blipFill>
@@ -2411,12 +2411,12 @@
           <wp:inline distB="114300" distT="114300" distL="114300" distR="114300">
             <wp:extent cx="5731200" cy="1892300"/>
             <wp:effectExtent b="0" l="0" r="0" t="0"/>
-            <wp:docPr id="9" name="image6.png"/>
+            <wp:docPr id="9" name="image4.png"/>
             <a:graphic>
               <a:graphicData uri="http://schemas.openxmlformats.org/drawingml/2006/picture">
                 <pic:pic>
                   <pic:nvPicPr>
-                    <pic:cNvPr id="0" name="image6.png"/>
+                    <pic:cNvPr id="0" name="image4.png"/>
                     <pic:cNvPicPr preferRelativeResize="0"/>
                   </pic:nvPicPr>
                   <pic:blipFill>
@@ -2504,12 +2504,12 @@
           <wp:inline distB="114300" distT="114300" distL="114300" distR="114300">
             <wp:extent cx="5731200" cy="2679700"/>
             <wp:effectExtent b="0" l="0" r="0" t="0"/>
-            <wp:docPr id="10" name="image18.png"/>
+            <wp:docPr id="10" name="image17.png"/>
             <a:graphic>
               <a:graphicData uri="http://schemas.openxmlformats.org/drawingml/2006/picture">
                 <pic:pic>
                   <pic:nvPicPr>
-                    <pic:cNvPr id="0" name="image18.png"/>
+                    <pic:cNvPr id="0" name="image17.png"/>
                     <pic:cNvPicPr preferRelativeResize="0"/>
                   </pic:nvPicPr>
                   <pic:blipFill>
@@ -2579,12 +2579,12 @@
           <wp:inline distB="114300" distT="114300" distL="114300" distR="114300">
             <wp:extent cx="5731200" cy="2755900"/>
             <wp:effectExtent b="0" l="0" r="0" t="0"/>
-            <wp:docPr id="23" name="image21.png"/>
+            <wp:docPr id="23" name="image27.png"/>
             <a:graphic>
               <a:graphicData uri="http://schemas.openxmlformats.org/drawingml/2006/picture">
                 <pic:pic>
                   <pic:nvPicPr>
-                    <pic:cNvPr id="0" name="image21.png"/>
+                    <pic:cNvPr id="0" name="image27.png"/>
                     <pic:cNvPicPr preferRelativeResize="0"/>
                   </pic:nvPicPr>
                   <pic:blipFill>
@@ -2662,12 +2662,12 @@
           <wp:inline distB="114300" distT="114300" distL="114300" distR="114300">
             <wp:extent cx="5731200" cy="2743200"/>
             <wp:effectExtent b="0" l="0" r="0" t="0"/>
-            <wp:docPr id="26" name="image28.png"/>
+            <wp:docPr id="26" name="image24.png"/>
             <a:graphic>
               <a:graphicData uri="http://schemas.openxmlformats.org/drawingml/2006/picture">
                 <pic:pic>
                   <pic:nvPicPr>
-                    <pic:cNvPr id="0" name="image28.png"/>
+                    <pic:cNvPr id="0" name="image24.png"/>
                     <pic:cNvPicPr preferRelativeResize="0"/>
                   </pic:nvPicPr>
                   <pic:blipFill>
@@ -2825,12 +2825,12 @@
           <wp:inline distB="114300" distT="114300" distL="114300" distR="114300">
             <wp:extent cx="5731200" cy="2578100"/>
             <wp:effectExtent b="0" l="0" r="0" t="0"/>
-            <wp:docPr id="3" name="image7.png"/>
+            <wp:docPr id="3" name="image5.png"/>
             <a:graphic>
               <a:graphicData uri="http://schemas.openxmlformats.org/drawingml/2006/picture">
                 <pic:pic>
                   <pic:nvPicPr>
-                    <pic:cNvPr id="0" name="image7.png"/>
+                    <pic:cNvPr id="0" name="image5.png"/>
                     <pic:cNvPicPr preferRelativeResize="0"/>
                   </pic:nvPicPr>
                   <pic:blipFill>
@@ -3009,12 +3009,12 @@
           <wp:inline distB="114300" distT="114300" distL="114300" distR="114300">
             <wp:extent cx="5731200" cy="3403600"/>
             <wp:effectExtent b="0" l="0" r="0" t="0"/>
-            <wp:docPr id="25" name="image24.png"/>
+            <wp:docPr id="25" name="image21.png"/>
             <a:graphic>
               <a:graphicData uri="http://schemas.openxmlformats.org/drawingml/2006/picture">
                 <pic:pic>
                   <pic:nvPicPr>
-                    <pic:cNvPr id="0" name="image24.png"/>
+                    <pic:cNvPr id="0" name="image21.png"/>
                     <pic:cNvPicPr preferRelativeResize="0"/>
                   </pic:nvPicPr>
                   <pic:blipFill>
@@ -3192,12 +3192,12 @@
           <wp:inline distB="114300" distT="114300" distL="114300" distR="114300">
             <wp:extent cx="5731200" cy="2908300"/>
             <wp:effectExtent b="0" l="0" r="0" t="0"/>
-            <wp:docPr id="6" name="image16.png"/>
+            <wp:docPr id="6" name="image6.png"/>
             <a:graphic>
               <a:graphicData uri="http://schemas.openxmlformats.org/drawingml/2006/picture">
                 <pic:pic>
                   <pic:nvPicPr>
-                    <pic:cNvPr id="0" name="image16.png"/>
+                    <pic:cNvPr id="0" name="image6.png"/>
                     <pic:cNvPicPr preferRelativeResize="0"/>
                   </pic:nvPicPr>
                   <pic:blipFill>

</xml_diff>